<commit_message>
RRL updated and finalized
</commit_message>
<xml_diff>
--- a/Documentation/Iteration 2/Resource Requirements List.docx
+++ b/Documentation/Iteration 2/Resource Requirements List.docx
@@ -37,25 +37,7 @@
           <w:sz w:val="24"/>
           <w:szCs w:val="24"/>
         </w:rPr>
-        <w:t xml:space="preserve">Reference: </w:t>
-      </w:r>
-      <w:proofErr w:type="spellStart"/>
-      <w:r>
-        <w:rPr>
-          <w:rFonts w:asciiTheme="minorHAnsi" w:hAnsiTheme="minorHAnsi" w:cstheme="minorHAnsi"/>
-          <w:sz w:val="24"/>
-          <w:szCs w:val="24"/>
-        </w:rPr>
-        <w:t>Excelonist</w:t>
-      </w:r>
-      <w:proofErr w:type="spellEnd"/>
-      <w:r>
-        <w:rPr>
-          <w:rFonts w:asciiTheme="minorHAnsi" w:hAnsiTheme="minorHAnsi" w:cstheme="minorHAnsi"/>
-          <w:sz w:val="24"/>
-          <w:szCs w:val="24"/>
-        </w:rPr>
-        <w:t xml:space="preserve"> (n.d.) </w:t>
+        <w:t xml:space="preserve">Reference: Excelonist (n.d.) </w:t>
       </w:r>
       <w:r>
         <w:rPr>
@@ -410,7 +392,7 @@
       </w:tr>
       <w:tr>
         <w:trPr>
-          <w:trHeight w:val="583"/>
+          <w:trHeight w:val="711"/>
         </w:trPr>
         <w:tc>
           <w:tcPr>
@@ -591,7 +573,25 @@
                 <w:szCs w:val="24"/>
                 <w:lang w:val="en-NZ" w:eastAsia="en-NZ"/>
               </w:rPr>
-              <w:t>1800</w:t>
+              <w:t>1</w:t>
+            </w:r>
+            <w:r>
+              <w:rPr>
+                <w:rFonts w:asciiTheme="minorHAnsi" w:eastAsia="Times New Roman" w:hAnsiTheme="minorHAnsi" w:cstheme="minorHAnsi"/>
+                <w:sz w:val="24"/>
+                <w:szCs w:val="24"/>
+                <w:lang w:val="en-NZ" w:eastAsia="en-NZ"/>
+              </w:rPr>
+              <w:t>,</w:t>
+            </w:r>
+            <w:r>
+              <w:rPr>
+                <w:rFonts w:asciiTheme="minorHAnsi" w:eastAsia="Times New Roman" w:hAnsiTheme="minorHAnsi" w:cstheme="minorHAnsi"/>
+                <w:sz w:val="24"/>
+                <w:szCs w:val="24"/>
+                <w:lang w:val="en-NZ" w:eastAsia="en-NZ"/>
+              </w:rPr>
+              <w:t>800</w:t>
             </w:r>
             <w:r>
               <w:rPr>
@@ -867,7 +867,7 @@
       </w:tr>
       <w:tr>
         <w:trPr>
-          <w:trHeight w:val="734"/>
+          <w:trHeight w:val="847"/>
         </w:trPr>
         <w:tc>
           <w:tcPr>
@@ -1154,7 +1154,7 @@
       </w:tr>
       <w:tr>
         <w:trPr>
-          <w:trHeight w:val="657"/>
+          <w:trHeight w:val="831"/>
         </w:trPr>
         <w:tc>
           <w:tcPr>
@@ -1415,7 +1415,43 @@
                 <w:szCs w:val="24"/>
                 <w:lang w:val="en-NZ" w:eastAsia="en-NZ"/>
               </w:rPr>
-              <w:t xml:space="preserve">Information gathering and planning </w:t>
+              <w:t>Information gathering and planning</w:t>
+            </w:r>
+            <w:r>
+              <w:rPr>
+                <w:rFonts w:asciiTheme="minorHAnsi" w:eastAsia="Times New Roman" w:hAnsiTheme="minorHAnsi" w:cstheme="minorHAnsi"/>
+                <w:sz w:val="24"/>
+                <w:szCs w:val="24"/>
+                <w:lang w:val="en-NZ" w:eastAsia="en-NZ"/>
+              </w:rPr>
+              <w:t xml:space="preserve"> </w:t>
+            </w:r>
+            <w:r>
+              <w:rPr>
+                <w:rFonts w:asciiTheme="minorHAnsi" w:eastAsia="Times New Roman" w:hAnsiTheme="minorHAnsi" w:cstheme="minorHAnsi"/>
+                <w:sz w:val="24"/>
+                <w:szCs w:val="24"/>
+                <w:lang w:val="en-NZ" w:eastAsia="en-NZ"/>
+              </w:rPr>
+              <w:t xml:space="preserve">for Iteration </w:t>
+            </w:r>
+            <w:r>
+              <w:rPr>
+                <w:rFonts w:asciiTheme="minorHAnsi" w:eastAsia="Times New Roman" w:hAnsiTheme="minorHAnsi" w:cstheme="minorHAnsi"/>
+                <w:sz w:val="24"/>
+                <w:szCs w:val="24"/>
+                <w:lang w:val="en-NZ" w:eastAsia="en-NZ"/>
+              </w:rPr>
+              <w:t>1</w:t>
+            </w:r>
+            <w:r>
+              <w:rPr>
+                <w:rFonts w:asciiTheme="minorHAnsi" w:eastAsia="Times New Roman" w:hAnsiTheme="minorHAnsi" w:cstheme="minorHAnsi"/>
+                <w:sz w:val="24"/>
+                <w:szCs w:val="24"/>
+                <w:lang w:val="en-NZ" w:eastAsia="en-NZ"/>
+              </w:rPr>
+              <w:t xml:space="preserve"> </w:t>
             </w:r>
           </w:p>
         </w:tc>
@@ -1627,6 +1663,218 @@
                 <w:szCs w:val="24"/>
                 <w:lang w:val="en-NZ" w:eastAsia="en-NZ"/>
               </w:rPr>
+              <w:t>1.1</w:t>
+            </w:r>
+          </w:p>
+          <w:p>
+            <w:pPr>
+              <w:spacing w:after="0" w:line="240" w:lineRule="auto"/>
+              <w:textAlignment w:val="baseline"/>
+              <w:rPr>
+                <w:rFonts w:asciiTheme="minorHAnsi" w:eastAsia="Times New Roman" w:hAnsiTheme="minorHAnsi" w:cstheme="minorHAnsi"/>
+                <w:sz w:val="24"/>
+                <w:szCs w:val="24"/>
+                <w:lang w:val="en-NZ" w:eastAsia="en-NZ"/>
+              </w:rPr>
+            </w:pPr>
+            <w:r>
+              <w:rPr>
+                <w:rFonts w:asciiTheme="minorHAnsi" w:eastAsia="Times New Roman" w:hAnsiTheme="minorHAnsi" w:cstheme="minorHAnsi"/>
+                <w:sz w:val="24"/>
+                <w:szCs w:val="24"/>
+                <w:lang w:val="en-NZ" w:eastAsia="en-NZ"/>
+              </w:rPr>
+              <w:t>1.3</w:t>
+            </w:r>
+          </w:p>
+        </w:tc>
+        <w:tc>
+          <w:tcPr>
+            <w:tcW w:w="3938" w:type="dxa"/>
+            <w:tcBorders>
+              <w:top w:val="nil"/>
+              <w:left w:val="nil"/>
+              <w:bottom w:val="single" w:sz="6" w:space="0" w:color="000000"/>
+              <w:right w:val="single" w:sz="6" w:space="0" w:color="000000"/>
+            </w:tcBorders>
+            <w:shd w:val="clear" w:color="auto" w:fill="auto"/>
+          </w:tcPr>
+          <w:p>
+            <w:pPr>
+              <w:spacing w:after="0" w:line="240" w:lineRule="auto"/>
+              <w:textAlignment w:val="baseline"/>
+              <w:rPr>
+                <w:rFonts w:asciiTheme="minorHAnsi" w:eastAsia="Times New Roman" w:hAnsiTheme="minorHAnsi" w:cstheme="minorHAnsi"/>
+                <w:sz w:val="24"/>
+                <w:szCs w:val="24"/>
+                <w:lang w:val="en-NZ" w:eastAsia="en-NZ"/>
+              </w:rPr>
+            </w:pPr>
+            <w:r>
+              <w:rPr>
+                <w:rFonts w:asciiTheme="minorHAnsi" w:eastAsia="Times New Roman" w:hAnsiTheme="minorHAnsi" w:cstheme="minorHAnsi"/>
+                <w:sz w:val="24"/>
+                <w:szCs w:val="24"/>
+                <w:lang w:val="en-NZ" w:eastAsia="en-NZ"/>
+              </w:rPr>
+              <w:t>Create documentation for Iteration 1</w:t>
+            </w:r>
+          </w:p>
+        </w:tc>
+        <w:tc>
+          <w:tcPr>
+            <w:tcW w:w="2815" w:type="dxa"/>
+            <w:tcBorders>
+              <w:top w:val="nil"/>
+              <w:left w:val="nil"/>
+              <w:bottom w:val="single" w:sz="6" w:space="0" w:color="000000"/>
+              <w:right w:val="single" w:sz="6" w:space="0" w:color="000000"/>
+            </w:tcBorders>
+            <w:shd w:val="clear" w:color="auto" w:fill="auto"/>
+          </w:tcPr>
+          <w:p>
+            <w:pPr>
+              <w:spacing w:after="0" w:line="240" w:lineRule="auto"/>
+              <w:textAlignment w:val="baseline"/>
+              <w:rPr>
+                <w:rFonts w:asciiTheme="minorHAnsi" w:eastAsia="Times New Roman" w:hAnsiTheme="minorHAnsi" w:cstheme="minorHAnsi"/>
+                <w:sz w:val="24"/>
+                <w:szCs w:val="24"/>
+                <w:lang w:val="en-NZ" w:eastAsia="en-NZ"/>
+              </w:rPr>
+            </w:pPr>
+            <w:r>
+              <w:rPr>
+                <w:rFonts w:asciiTheme="minorHAnsi" w:eastAsia="Times New Roman" w:hAnsiTheme="minorHAnsi" w:cstheme="minorHAnsi"/>
+                <w:sz w:val="24"/>
+                <w:szCs w:val="24"/>
+                <w:lang w:val="en-NZ" w:eastAsia="en-NZ"/>
+              </w:rPr>
+              <w:t xml:space="preserve">2x Team members + Laptop </w:t>
+            </w:r>
+          </w:p>
+        </w:tc>
+        <w:tc>
+          <w:tcPr>
+            <w:tcW w:w="2815" w:type="dxa"/>
+            <w:tcBorders>
+              <w:top w:val="nil"/>
+              <w:left w:val="nil"/>
+              <w:bottom w:val="single" w:sz="6" w:space="0" w:color="000000"/>
+              <w:right w:val="single" w:sz="6" w:space="0" w:color="000000"/>
+            </w:tcBorders>
+            <w:shd w:val="clear" w:color="auto" w:fill="auto"/>
+          </w:tcPr>
+          <w:p>
+            <w:pPr>
+              <w:spacing w:after="0" w:line="240" w:lineRule="auto"/>
+              <w:textAlignment w:val="baseline"/>
+              <w:rPr>
+                <w:rFonts w:asciiTheme="minorHAnsi" w:eastAsia="Times New Roman" w:hAnsiTheme="minorHAnsi" w:cstheme="minorHAnsi"/>
+                <w:sz w:val="24"/>
+                <w:szCs w:val="24"/>
+                <w:lang w:val="en-NZ" w:eastAsia="en-NZ"/>
+              </w:rPr>
+            </w:pPr>
+            <w:r>
+              <w:rPr>
+                <w:rFonts w:asciiTheme="minorHAnsi" w:eastAsia="Times New Roman" w:hAnsiTheme="minorHAnsi" w:cstheme="minorHAnsi"/>
+                <w:sz w:val="24"/>
+                <w:szCs w:val="24"/>
+                <w:lang w:val="en-NZ" w:eastAsia="en-NZ"/>
+              </w:rPr>
+              <w:t>3 hours, 2 team members</w:t>
+            </w:r>
+          </w:p>
+        </w:tc>
+        <w:tc>
+          <w:tcPr>
+            <w:tcW w:w="2815" w:type="dxa"/>
+            <w:tcBorders>
+              <w:top w:val="nil"/>
+              <w:left w:val="nil"/>
+              <w:bottom w:val="single" w:sz="6" w:space="0" w:color="000000"/>
+              <w:right w:val="single" w:sz="6" w:space="0" w:color="000000"/>
+            </w:tcBorders>
+            <w:shd w:val="clear" w:color="auto" w:fill="auto"/>
+          </w:tcPr>
+          <w:p>
+            <w:pPr>
+              <w:spacing w:after="0" w:line="240" w:lineRule="auto"/>
+              <w:textAlignment w:val="baseline"/>
+              <w:rPr>
+                <w:rFonts w:asciiTheme="minorHAnsi" w:eastAsia="Times New Roman" w:hAnsiTheme="minorHAnsi" w:cstheme="minorHAnsi"/>
+                <w:sz w:val="24"/>
+                <w:szCs w:val="24"/>
+                <w:lang w:val="en-NZ" w:eastAsia="en-NZ"/>
+              </w:rPr>
+            </w:pPr>
+            <w:r>
+              <w:rPr>
+                <w:rFonts w:asciiTheme="minorHAnsi" w:eastAsia="Times New Roman" w:hAnsiTheme="minorHAnsi" w:cstheme="minorHAnsi"/>
+                <w:sz w:val="24"/>
+                <w:szCs w:val="24"/>
+                <w:lang w:val="en-NZ" w:eastAsia="en-NZ"/>
+              </w:rPr>
+              <w:t>6 x $30 = $180</w:t>
+            </w:r>
+          </w:p>
+          <w:p>
+            <w:pPr>
+              <w:spacing w:after="0" w:line="240" w:lineRule="auto"/>
+              <w:textAlignment w:val="baseline"/>
+              <w:rPr>
+                <w:rFonts w:asciiTheme="minorHAnsi" w:eastAsia="Times New Roman" w:hAnsiTheme="minorHAnsi" w:cstheme="minorHAnsi"/>
+                <w:sz w:val="24"/>
+                <w:szCs w:val="24"/>
+                <w:lang w:val="en-NZ" w:eastAsia="en-NZ"/>
+              </w:rPr>
+            </w:pPr>
+            <w:r>
+              <w:rPr>
+                <w:rFonts w:asciiTheme="minorHAnsi" w:eastAsia="Times New Roman" w:hAnsiTheme="minorHAnsi" w:cstheme="minorHAnsi"/>
+                <w:sz w:val="24"/>
+                <w:szCs w:val="24"/>
+                <w:lang w:val="en-NZ" w:eastAsia="en-NZ"/>
+              </w:rPr>
+              <w:t xml:space="preserve"> </w:t>
+            </w:r>
+          </w:p>
+        </w:tc>
+      </w:tr>
+      <w:tr>
+        <w:trPr>
+          <w:trHeight w:val="819"/>
+        </w:trPr>
+        <w:tc>
+          <w:tcPr>
+            <w:tcW w:w="1693" w:type="dxa"/>
+            <w:tcBorders>
+              <w:top w:val="nil"/>
+              <w:left w:val="single" w:sz="6" w:space="0" w:color="000000"/>
+              <w:bottom w:val="single" w:sz="6" w:space="0" w:color="000000"/>
+              <w:right w:val="single" w:sz="6" w:space="0" w:color="000000"/>
+            </w:tcBorders>
+            <w:shd w:val="clear" w:color="auto" w:fill="auto"/>
+          </w:tcPr>
+          <w:p>
+            <w:pPr>
+              <w:spacing w:after="0" w:line="240" w:lineRule="auto"/>
+              <w:textAlignment w:val="baseline"/>
+              <w:rPr>
+                <w:rFonts w:asciiTheme="minorHAnsi" w:eastAsia="Times New Roman" w:hAnsiTheme="minorHAnsi" w:cstheme="minorHAnsi"/>
+                <w:sz w:val="24"/>
+                <w:szCs w:val="24"/>
+                <w:lang w:val="en-NZ" w:eastAsia="en-NZ"/>
+              </w:rPr>
+            </w:pPr>
+            <w:r>
+              <w:rPr>
+                <w:rFonts w:asciiTheme="minorHAnsi" w:eastAsia="Times New Roman" w:hAnsiTheme="minorHAnsi" w:cstheme="minorHAnsi"/>
+                <w:sz w:val="24"/>
+                <w:szCs w:val="24"/>
+                <w:lang w:val="en-NZ" w:eastAsia="en-NZ"/>
+              </w:rPr>
               <w:t>1.</w:t>
             </w:r>
             <w:r>
@@ -1636,28 +1884,7 @@
                 <w:szCs w:val="24"/>
                 <w:lang w:val="en-NZ" w:eastAsia="en-NZ"/>
               </w:rPr>
-              <w:t>1</w:t>
-            </w:r>
-          </w:p>
-          <w:p>
-            <w:pPr>
-              <w:spacing w:after="0" w:line="240" w:lineRule="auto"/>
-              <w:textAlignment w:val="baseline"/>
-              <w:rPr>
-                <w:rFonts w:asciiTheme="minorHAnsi" w:eastAsia="Times New Roman" w:hAnsiTheme="minorHAnsi" w:cstheme="minorHAnsi"/>
-                <w:sz w:val="24"/>
-                <w:szCs w:val="24"/>
-                <w:lang w:val="en-NZ" w:eastAsia="en-NZ"/>
-              </w:rPr>
-            </w:pPr>
-            <w:r>
-              <w:rPr>
-                <w:rFonts w:asciiTheme="minorHAnsi" w:eastAsia="Times New Roman" w:hAnsiTheme="minorHAnsi" w:cstheme="minorHAnsi"/>
-                <w:sz w:val="24"/>
-                <w:szCs w:val="24"/>
-                <w:lang w:val="en-NZ" w:eastAsia="en-NZ"/>
-              </w:rPr>
-              <w:t>1.3</w:t>
+              <w:t>2</w:t>
             </w:r>
           </w:p>
         </w:tc>
@@ -1690,7 +1917,7 @@
                 <w:szCs w:val="24"/>
                 <w:lang w:val="en-NZ" w:eastAsia="en-NZ"/>
               </w:rPr>
-              <w:t>Create documentation for Iteration 1</w:t>
+              <w:t>Design 3x Personas</w:t>
             </w:r>
           </w:p>
         </w:tc>
@@ -1723,25 +1950,7 @@
                 <w:szCs w:val="24"/>
                 <w:lang w:val="en-NZ" w:eastAsia="en-NZ"/>
               </w:rPr>
-              <w:t xml:space="preserve">Team member + </w:t>
-            </w:r>
-            <w:r>
-              <w:rPr>
-                <w:rFonts w:asciiTheme="minorHAnsi" w:eastAsia="Times New Roman" w:hAnsiTheme="minorHAnsi" w:cstheme="minorHAnsi"/>
-                <w:sz w:val="24"/>
-                <w:szCs w:val="24"/>
-                <w:lang w:val="en-NZ" w:eastAsia="en-NZ"/>
-              </w:rPr>
-              <w:t>L</w:t>
-            </w:r>
-            <w:r>
-              <w:rPr>
-                <w:rFonts w:asciiTheme="minorHAnsi" w:eastAsia="Times New Roman" w:hAnsiTheme="minorHAnsi" w:cstheme="minorHAnsi"/>
-                <w:sz w:val="24"/>
-                <w:szCs w:val="24"/>
-                <w:lang w:val="en-NZ" w:eastAsia="en-NZ"/>
-              </w:rPr>
-              <w:t xml:space="preserve">aptop </w:t>
+              <w:t>Laptop</w:t>
             </w:r>
           </w:p>
         </w:tc>
@@ -1774,7 +1983,7 @@
                 <w:szCs w:val="24"/>
                 <w:lang w:val="en-NZ" w:eastAsia="en-NZ"/>
               </w:rPr>
-              <w:t>2 hours, 1 team member</w:t>
+              <w:t>3 hours, 1 team member</w:t>
             </w:r>
           </w:p>
         </w:tc>
@@ -1788,35 +1997,81 @@
               <w:right w:val="single" w:sz="6" w:space="0" w:color="000000"/>
             </w:tcBorders>
             <w:shd w:val="clear" w:color="auto" w:fill="auto"/>
-          </w:tcPr>
-          <w:p>
-            <w:pPr>
-              <w:spacing w:after="0" w:line="240" w:lineRule="auto"/>
-              <w:textAlignment w:val="baseline"/>
-              <w:rPr>
-                <w:rFonts w:asciiTheme="minorHAnsi" w:eastAsia="Times New Roman" w:hAnsiTheme="minorHAnsi" w:cstheme="minorHAnsi"/>
-                <w:sz w:val="24"/>
-                <w:szCs w:val="24"/>
-                <w:lang w:val="en-NZ" w:eastAsia="en-NZ"/>
-              </w:rPr>
-            </w:pPr>
-            <w:r>
-              <w:rPr>
-                <w:rFonts w:asciiTheme="minorHAnsi" w:eastAsia="Times New Roman" w:hAnsiTheme="minorHAnsi" w:cstheme="minorHAnsi"/>
-                <w:sz w:val="24"/>
-                <w:szCs w:val="24"/>
-                <w:lang w:val="en-NZ" w:eastAsia="en-NZ"/>
-              </w:rPr>
-              <w:t xml:space="preserve">2 x $30 = </w:t>
-            </w:r>
-            <w:r>
-              <w:rPr>
-                <w:rFonts w:asciiTheme="minorHAnsi" w:eastAsia="Times New Roman" w:hAnsiTheme="minorHAnsi" w:cstheme="minorHAnsi"/>
-                <w:sz w:val="24"/>
-                <w:szCs w:val="24"/>
-                <w:lang w:val="en-NZ" w:eastAsia="en-NZ"/>
-              </w:rPr>
-              <w:t>$60</w:t>
+            <w:hideMark/>
+          </w:tcPr>
+          <w:p>
+            <w:pPr>
+              <w:spacing w:after="0" w:line="240" w:lineRule="auto"/>
+              <w:textAlignment w:val="baseline"/>
+              <w:rPr>
+                <w:rFonts w:asciiTheme="minorHAnsi" w:eastAsia="Times New Roman" w:hAnsiTheme="minorHAnsi" w:cstheme="minorHAnsi"/>
+                <w:sz w:val="24"/>
+                <w:szCs w:val="24"/>
+                <w:lang w:val="en-NZ" w:eastAsia="en-NZ"/>
+              </w:rPr>
+            </w:pPr>
+            <w:r>
+              <w:rPr>
+                <w:rFonts w:asciiTheme="minorHAnsi" w:eastAsia="Times New Roman" w:hAnsiTheme="minorHAnsi" w:cstheme="minorHAnsi"/>
+                <w:sz w:val="24"/>
+                <w:szCs w:val="24"/>
+                <w:lang w:val="en-NZ" w:eastAsia="en-NZ"/>
+              </w:rPr>
+              <w:t>3x</w:t>
+            </w:r>
+            <w:r>
+              <w:rPr>
+                <w:rFonts w:asciiTheme="minorHAnsi" w:eastAsia="Times New Roman" w:hAnsiTheme="minorHAnsi" w:cstheme="minorHAnsi"/>
+                <w:sz w:val="24"/>
+                <w:szCs w:val="24"/>
+                <w:lang w:val="en-NZ" w:eastAsia="en-NZ"/>
+              </w:rPr>
+              <w:t xml:space="preserve"> $</w:t>
+            </w:r>
+            <w:r>
+              <w:rPr>
+                <w:rFonts w:asciiTheme="minorHAnsi" w:eastAsia="Times New Roman" w:hAnsiTheme="minorHAnsi" w:cstheme="minorHAnsi"/>
+                <w:sz w:val="24"/>
+                <w:szCs w:val="24"/>
+                <w:lang w:val="en-NZ" w:eastAsia="en-NZ"/>
+              </w:rPr>
+              <w:t>30</w:t>
+            </w:r>
+            <w:r>
+              <w:rPr>
+                <w:rFonts w:asciiTheme="minorHAnsi" w:eastAsia="Times New Roman" w:hAnsiTheme="minorHAnsi" w:cstheme="minorHAnsi"/>
+                <w:sz w:val="24"/>
+                <w:szCs w:val="24"/>
+                <w:lang w:val="en-NZ" w:eastAsia="en-NZ"/>
+              </w:rPr>
+              <w:t xml:space="preserve"> </w:t>
+            </w:r>
+            <w:r>
+              <w:rPr>
+                <w:rFonts w:asciiTheme="minorHAnsi" w:eastAsia="Times New Roman" w:hAnsiTheme="minorHAnsi" w:cstheme="minorHAnsi"/>
+                <w:sz w:val="24"/>
+                <w:szCs w:val="24"/>
+                <w:lang w:val="en-NZ" w:eastAsia="en-NZ"/>
+              </w:rPr>
+              <w:t>=</w:t>
+            </w:r>
+            <w:r>
+              <w:rPr>
+                <w:rFonts w:asciiTheme="minorHAnsi" w:eastAsia="Times New Roman" w:hAnsiTheme="minorHAnsi" w:cstheme="minorHAnsi"/>
+                <w:sz w:val="24"/>
+                <w:szCs w:val="24"/>
+                <w:lang w:val="en-NZ" w:eastAsia="en-NZ"/>
+              </w:rPr>
+              <w:t xml:space="preserve"> $</w:t>
+            </w:r>
+            <w:r>
+              <w:rPr>
+                <w:rFonts w:asciiTheme="minorHAnsi" w:eastAsia="Times New Roman" w:hAnsiTheme="minorHAnsi" w:cstheme="minorHAnsi"/>
+                <w:sz w:val="24"/>
+                <w:szCs w:val="24"/>
+                <w:lang w:val="en-NZ" w:eastAsia="en-NZ"/>
+              </w:rPr>
+              <w:t>90</w:t>
             </w:r>
           </w:p>
         </w:tc>
@@ -1863,254 +2118,8 @@
                 <w:szCs w:val="24"/>
                 <w:lang w:val="en-NZ" w:eastAsia="en-NZ"/>
               </w:rPr>
-              <w:t>2</w:t>
-            </w:r>
-          </w:p>
-        </w:tc>
-        <w:tc>
-          <w:tcPr>
-            <w:tcW w:w="3938" w:type="dxa"/>
-            <w:tcBorders>
-              <w:top w:val="nil"/>
-              <w:left w:val="nil"/>
-              <w:bottom w:val="single" w:sz="6" w:space="0" w:color="000000"/>
-              <w:right w:val="single" w:sz="6" w:space="0" w:color="000000"/>
-            </w:tcBorders>
-            <w:shd w:val="clear" w:color="auto" w:fill="auto"/>
-          </w:tcPr>
-          <w:p>
-            <w:pPr>
-              <w:spacing w:after="0" w:line="240" w:lineRule="auto"/>
-              <w:textAlignment w:val="baseline"/>
-              <w:rPr>
-                <w:rFonts w:asciiTheme="minorHAnsi" w:eastAsia="Times New Roman" w:hAnsiTheme="minorHAnsi" w:cstheme="minorHAnsi"/>
-                <w:sz w:val="24"/>
-                <w:szCs w:val="24"/>
-                <w:lang w:val="en-NZ" w:eastAsia="en-NZ"/>
-              </w:rPr>
-            </w:pPr>
-            <w:r>
-              <w:rPr>
-                <w:rFonts w:asciiTheme="minorHAnsi" w:eastAsia="Times New Roman" w:hAnsiTheme="minorHAnsi" w:cstheme="minorHAnsi"/>
-                <w:sz w:val="24"/>
-                <w:szCs w:val="24"/>
-                <w:lang w:val="en-NZ" w:eastAsia="en-NZ"/>
-              </w:rPr>
-              <w:t>Design 3x Personas</w:t>
-            </w:r>
-          </w:p>
-        </w:tc>
-        <w:tc>
-          <w:tcPr>
-            <w:tcW w:w="2815" w:type="dxa"/>
-            <w:tcBorders>
-              <w:top w:val="nil"/>
-              <w:left w:val="nil"/>
-              <w:bottom w:val="single" w:sz="6" w:space="0" w:color="000000"/>
-              <w:right w:val="single" w:sz="6" w:space="0" w:color="000000"/>
-            </w:tcBorders>
-            <w:shd w:val="clear" w:color="auto" w:fill="auto"/>
-          </w:tcPr>
-          <w:p>
-            <w:pPr>
-              <w:spacing w:after="0" w:line="240" w:lineRule="auto"/>
-              <w:textAlignment w:val="baseline"/>
-              <w:rPr>
-                <w:rFonts w:asciiTheme="minorHAnsi" w:eastAsia="Times New Roman" w:hAnsiTheme="minorHAnsi" w:cstheme="minorHAnsi"/>
-                <w:sz w:val="24"/>
-                <w:szCs w:val="24"/>
-                <w:lang w:val="en-NZ" w:eastAsia="en-NZ"/>
-              </w:rPr>
-            </w:pPr>
-            <w:r>
-              <w:rPr>
-                <w:rFonts w:asciiTheme="minorHAnsi" w:eastAsia="Times New Roman" w:hAnsiTheme="minorHAnsi" w:cstheme="minorHAnsi"/>
-                <w:sz w:val="24"/>
-                <w:szCs w:val="24"/>
-                <w:lang w:val="en-NZ" w:eastAsia="en-NZ"/>
-              </w:rPr>
-              <w:t>Laptop</w:t>
-            </w:r>
-          </w:p>
-        </w:tc>
-        <w:tc>
-          <w:tcPr>
-            <w:tcW w:w="2815" w:type="dxa"/>
-            <w:tcBorders>
-              <w:top w:val="nil"/>
-              <w:left w:val="nil"/>
-              <w:bottom w:val="single" w:sz="6" w:space="0" w:color="000000"/>
-              <w:right w:val="single" w:sz="6" w:space="0" w:color="000000"/>
-            </w:tcBorders>
-            <w:shd w:val="clear" w:color="auto" w:fill="auto"/>
-          </w:tcPr>
-          <w:p>
-            <w:pPr>
-              <w:spacing w:after="0" w:line="240" w:lineRule="auto"/>
-              <w:textAlignment w:val="baseline"/>
-              <w:rPr>
-                <w:rFonts w:asciiTheme="minorHAnsi" w:eastAsia="Times New Roman" w:hAnsiTheme="minorHAnsi" w:cstheme="minorHAnsi"/>
-                <w:sz w:val="24"/>
-                <w:szCs w:val="24"/>
-                <w:lang w:val="en-NZ" w:eastAsia="en-NZ"/>
-              </w:rPr>
-            </w:pPr>
-            <w:r>
-              <w:rPr>
-                <w:rFonts w:asciiTheme="minorHAnsi" w:eastAsia="Times New Roman" w:hAnsiTheme="minorHAnsi" w:cstheme="minorHAnsi"/>
-                <w:sz w:val="24"/>
-                <w:szCs w:val="24"/>
-                <w:lang w:val="en-NZ" w:eastAsia="en-NZ"/>
-              </w:rPr>
-              <w:t>3 hours, 1 team member</w:t>
-            </w:r>
-          </w:p>
-        </w:tc>
-        <w:tc>
-          <w:tcPr>
-            <w:tcW w:w="2815" w:type="dxa"/>
-            <w:tcBorders>
-              <w:top w:val="nil"/>
-              <w:left w:val="nil"/>
-              <w:bottom w:val="single" w:sz="6" w:space="0" w:color="000000"/>
-              <w:right w:val="single" w:sz="6" w:space="0" w:color="000000"/>
-            </w:tcBorders>
-            <w:shd w:val="clear" w:color="auto" w:fill="auto"/>
-            <w:hideMark/>
-          </w:tcPr>
-          <w:p>
-            <w:pPr>
-              <w:spacing w:after="0" w:line="240" w:lineRule="auto"/>
-              <w:textAlignment w:val="baseline"/>
-              <w:rPr>
-                <w:rFonts w:asciiTheme="minorHAnsi" w:eastAsia="Times New Roman" w:hAnsiTheme="minorHAnsi" w:cstheme="minorHAnsi"/>
-                <w:sz w:val="24"/>
-                <w:szCs w:val="24"/>
-                <w:lang w:val="en-NZ" w:eastAsia="en-NZ"/>
-              </w:rPr>
-            </w:pPr>
-            <w:r>
-              <w:rPr>
-                <w:rFonts w:asciiTheme="minorHAnsi" w:eastAsia="Times New Roman" w:hAnsiTheme="minorHAnsi" w:cstheme="minorHAnsi"/>
-                <w:sz w:val="24"/>
-                <w:szCs w:val="24"/>
-                <w:lang w:val="en-NZ" w:eastAsia="en-NZ"/>
-              </w:rPr>
-              <w:t>3x</w:t>
-            </w:r>
-            <w:r>
-              <w:rPr>
-                <w:rFonts w:asciiTheme="minorHAnsi" w:eastAsia="Times New Roman" w:hAnsiTheme="minorHAnsi" w:cstheme="minorHAnsi"/>
-                <w:sz w:val="24"/>
-                <w:szCs w:val="24"/>
-                <w:lang w:val="en-NZ" w:eastAsia="en-NZ"/>
-              </w:rPr>
-              <w:t xml:space="preserve"> $</w:t>
-            </w:r>
-            <w:r>
-              <w:rPr>
-                <w:rFonts w:asciiTheme="minorHAnsi" w:eastAsia="Times New Roman" w:hAnsiTheme="minorHAnsi" w:cstheme="minorHAnsi"/>
-                <w:sz w:val="24"/>
-                <w:szCs w:val="24"/>
-                <w:lang w:val="en-NZ" w:eastAsia="en-NZ"/>
-              </w:rPr>
-              <w:t>30</w:t>
-            </w:r>
-            <w:r>
-              <w:rPr>
-                <w:rFonts w:asciiTheme="minorHAnsi" w:eastAsia="Times New Roman" w:hAnsiTheme="minorHAnsi" w:cstheme="minorHAnsi"/>
-                <w:sz w:val="24"/>
-                <w:szCs w:val="24"/>
-                <w:lang w:val="en-NZ" w:eastAsia="en-NZ"/>
-              </w:rPr>
-              <w:t xml:space="preserve"> </w:t>
-            </w:r>
-            <w:r>
-              <w:rPr>
-                <w:rFonts w:asciiTheme="minorHAnsi" w:eastAsia="Times New Roman" w:hAnsiTheme="minorHAnsi" w:cstheme="minorHAnsi"/>
-                <w:sz w:val="24"/>
-                <w:szCs w:val="24"/>
-                <w:lang w:val="en-NZ" w:eastAsia="en-NZ"/>
-              </w:rPr>
-              <w:t>=</w:t>
-            </w:r>
-            <w:r>
-              <w:rPr>
-                <w:rFonts w:asciiTheme="minorHAnsi" w:eastAsia="Times New Roman" w:hAnsiTheme="minorHAnsi" w:cstheme="minorHAnsi"/>
-                <w:sz w:val="24"/>
-                <w:szCs w:val="24"/>
-                <w:lang w:val="en-NZ" w:eastAsia="en-NZ"/>
-              </w:rPr>
-              <w:t xml:space="preserve"> $</w:t>
-            </w:r>
-            <w:r>
-              <w:rPr>
-                <w:rFonts w:asciiTheme="minorHAnsi" w:eastAsia="Times New Roman" w:hAnsiTheme="minorHAnsi" w:cstheme="minorHAnsi"/>
-                <w:sz w:val="24"/>
-                <w:szCs w:val="24"/>
-                <w:lang w:val="en-NZ" w:eastAsia="en-NZ"/>
-              </w:rPr>
-              <w:t>90</w:t>
-            </w:r>
-          </w:p>
-        </w:tc>
-      </w:tr>
-      <w:tr>
-        <w:trPr>
-          <w:trHeight w:val="637"/>
-        </w:trPr>
-        <w:tc>
-          <w:tcPr>
-            <w:tcW w:w="1693" w:type="dxa"/>
-            <w:tcBorders>
-              <w:top w:val="nil"/>
-              <w:left w:val="single" w:sz="6" w:space="0" w:color="000000"/>
-              <w:bottom w:val="single" w:sz="6" w:space="0" w:color="000000"/>
-              <w:right w:val="single" w:sz="6" w:space="0" w:color="000000"/>
-            </w:tcBorders>
-            <w:shd w:val="clear" w:color="auto" w:fill="auto"/>
-          </w:tcPr>
-          <w:p>
-            <w:pPr>
-              <w:spacing w:after="0" w:line="240" w:lineRule="auto"/>
-              <w:textAlignment w:val="baseline"/>
-              <w:rPr>
-                <w:rFonts w:asciiTheme="minorHAnsi" w:eastAsia="Times New Roman" w:hAnsiTheme="minorHAnsi" w:cstheme="minorHAnsi"/>
-                <w:sz w:val="24"/>
-                <w:szCs w:val="24"/>
-                <w:lang w:val="en-NZ" w:eastAsia="en-NZ"/>
-              </w:rPr>
-            </w:pPr>
-            <w:r>
-              <w:rPr>
-                <w:rFonts w:asciiTheme="minorHAnsi" w:eastAsia="Times New Roman" w:hAnsiTheme="minorHAnsi" w:cstheme="minorHAnsi"/>
-                <w:sz w:val="24"/>
-                <w:szCs w:val="24"/>
-                <w:lang w:val="en-NZ" w:eastAsia="en-NZ"/>
-              </w:rPr>
-              <w:t>1.</w:t>
-            </w:r>
-            <w:r>
-              <w:rPr>
-                <w:rFonts w:asciiTheme="minorHAnsi" w:eastAsia="Times New Roman" w:hAnsiTheme="minorHAnsi" w:cstheme="minorHAnsi"/>
-                <w:sz w:val="24"/>
-                <w:szCs w:val="24"/>
-                <w:lang w:val="en-NZ" w:eastAsia="en-NZ"/>
-              </w:rPr>
               <w:t>4</w:t>
             </w:r>
-          </w:p>
-          <w:p>
-            <w:pPr>
-              <w:spacing w:after="0" w:line="240" w:lineRule="auto"/>
-              <w:textAlignment w:val="baseline"/>
-              <w:rPr>
-                <w:rFonts w:asciiTheme="minorHAnsi" w:eastAsia="Times New Roman" w:hAnsiTheme="minorHAnsi" w:cstheme="minorHAnsi"/>
-                <w:sz w:val="24"/>
-                <w:szCs w:val="24"/>
-                <w:lang w:val="en-NZ" w:eastAsia="en-NZ"/>
-              </w:rPr>
-            </w:pPr>
           </w:p>
           <w:p>
             <w:pPr>
@@ -2721,6 +2730,15 @@
               </w:rPr>
               <w:t xml:space="preserve">Information gathering and planning </w:t>
             </w:r>
+            <w:r>
+              <w:rPr>
+                <w:rFonts w:asciiTheme="minorHAnsi" w:eastAsia="Times New Roman" w:hAnsiTheme="minorHAnsi" w:cstheme="minorHAnsi"/>
+                <w:sz w:val="24"/>
+                <w:szCs w:val="24"/>
+                <w:lang w:val="en-NZ" w:eastAsia="en-NZ"/>
+              </w:rPr>
+              <w:t>for Iteration 2</w:t>
+            </w:r>
           </w:p>
         </w:tc>
         <w:tc>
@@ -3358,7 +3376,7 @@
                 <w:szCs w:val="24"/>
                 <w:lang w:val="en-NZ" w:eastAsia="en-NZ"/>
               </w:rPr>
-              <w:t>4 x $30 = $120</w:t>
+              <w:t>8 x $30 = $240</w:t>
             </w:r>
           </w:p>
         </w:tc>
@@ -3431,6 +3449,24 @@
               </w:rPr>
               <w:t xml:space="preserve">Information gathering and planning </w:t>
             </w:r>
+            <w:r>
+              <w:rPr>
+                <w:rFonts w:asciiTheme="minorHAnsi" w:eastAsia="Times New Roman" w:hAnsiTheme="minorHAnsi" w:cstheme="minorHAnsi"/>
+                <w:sz w:val="24"/>
+                <w:szCs w:val="24"/>
+                <w:lang w:val="en-NZ" w:eastAsia="en-NZ"/>
+              </w:rPr>
+              <w:t xml:space="preserve">for Iteration </w:t>
+            </w:r>
+            <w:r>
+              <w:rPr>
+                <w:rFonts w:asciiTheme="minorHAnsi" w:eastAsia="Times New Roman" w:hAnsiTheme="minorHAnsi" w:cstheme="minorHAnsi"/>
+                <w:sz w:val="24"/>
+                <w:szCs w:val="24"/>
+                <w:lang w:val="en-NZ" w:eastAsia="en-NZ"/>
+              </w:rPr>
+              <w:t>3</w:t>
+            </w:r>
           </w:p>
         </w:tc>
         <w:tc>
@@ -3815,7 +3851,7 @@
                 <w:szCs w:val="24"/>
                 <w:lang w:val="en-NZ" w:eastAsia="en-NZ"/>
               </w:rPr>
-              <w:t>6 x $30 = $180</w:t>
+              <w:t>12 x $30 = $360</w:t>
             </w:r>
           </w:p>
         </w:tc>
@@ -3895,27 +3931,7 @@
                 <w:szCs w:val="24"/>
                 <w:lang w:val="en-NZ" w:eastAsia="en-NZ"/>
               </w:rPr>
-              <w:t xml:space="preserve">Design and deploy </w:t>
-            </w:r>
-            <w:proofErr w:type="spellStart"/>
-            <w:r>
-              <w:rPr>
-                <w:rFonts w:asciiTheme="minorHAnsi" w:eastAsia="Times New Roman" w:hAnsiTheme="minorHAnsi" w:cstheme="minorHAnsi"/>
-                <w:sz w:val="24"/>
-                <w:szCs w:val="24"/>
-                <w:lang w:val="en-NZ" w:eastAsia="en-NZ"/>
-              </w:rPr>
-              <w:t>Timups</w:t>
-            </w:r>
-            <w:proofErr w:type="spellEnd"/>
-            <w:r>
-              <w:rPr>
-                <w:rFonts w:asciiTheme="minorHAnsi" w:eastAsia="Times New Roman" w:hAnsiTheme="minorHAnsi" w:cstheme="minorHAnsi"/>
-                <w:sz w:val="24"/>
-                <w:szCs w:val="24"/>
-                <w:lang w:val="en-NZ" w:eastAsia="en-NZ"/>
-              </w:rPr>
-              <w:t xml:space="preserve"> website </w:t>
+              <w:t>Design and deploy Timups website </w:t>
             </w:r>
           </w:p>
         </w:tc>
@@ -4715,7 +4731,51 @@
                 <w:szCs w:val="24"/>
                 <w:lang w:val="en-NZ" w:eastAsia="en-NZ"/>
               </w:rPr>
-              <w:t>11,935</w:t>
+              <w:t>1</w:t>
+            </w:r>
+            <w:r>
+              <w:rPr>
+                <w:rFonts w:asciiTheme="minorHAnsi" w:eastAsia="Times New Roman" w:hAnsiTheme="minorHAnsi" w:cstheme="minorHAnsi"/>
+                <w:b/>
+                <w:bCs/>
+                <w:sz w:val="24"/>
+                <w:szCs w:val="24"/>
+                <w:lang w:val="en-NZ" w:eastAsia="en-NZ"/>
+              </w:rPr>
+              <w:t>2</w:t>
+            </w:r>
+            <w:r>
+              <w:rPr>
+                <w:rFonts w:asciiTheme="minorHAnsi" w:eastAsia="Times New Roman" w:hAnsiTheme="minorHAnsi" w:cstheme="minorHAnsi"/>
+                <w:b/>
+                <w:bCs/>
+                <w:sz w:val="24"/>
+                <w:szCs w:val="24"/>
+                <w:lang w:val="en-NZ" w:eastAsia="en-NZ"/>
+              </w:rPr>
+              <w:t>,</w:t>
+            </w:r>
+            <w:r>
+              <w:rPr>
+                <w:rFonts w:asciiTheme="minorHAnsi" w:eastAsia="Times New Roman" w:hAnsiTheme="minorHAnsi" w:cstheme="minorHAnsi"/>
+                <w:b/>
+                <w:bCs/>
+                <w:sz w:val="24"/>
+                <w:szCs w:val="24"/>
+                <w:lang w:val="en-NZ" w:eastAsia="en-NZ"/>
+              </w:rPr>
+              <w:t>35</w:t>
+            </w:r>
+            <w:r>
+              <w:rPr>
+                <w:rFonts w:asciiTheme="minorHAnsi" w:eastAsia="Times New Roman" w:hAnsiTheme="minorHAnsi" w:cstheme="minorHAnsi"/>
+                <w:b/>
+                <w:bCs/>
+                <w:sz w:val="24"/>
+                <w:szCs w:val="24"/>
+                <w:lang w:val="en-NZ" w:eastAsia="en-NZ"/>
+              </w:rPr>
+              <w:t>5</w:t>
             </w:r>
             <w:r>
               <w:rPr>

</xml_diff>